<commit_message>
task 1 academic excellence
</commit_message>
<xml_diff>
--- a/Quarter 3/Academic Excellence Assignments/Assignment 01/Assignment Agentic AI Doc.docx
+++ b/Quarter 3/Academic Excellence Assignments/Assignment 01/Assignment Agentic AI Doc.docx
@@ -169,6 +169,20 @@
         <w:t>Writing code</w:t>
       </w:r>
     </w:p>
+    <w:p/>
+    <w:p>
+      <w:r>
+        <w:t xml:space="preserve">Reference: </w:t>
+      </w:r>
+      <w:hyperlink r:id="rId5" w:history="1">
+        <w:r>
+          <w:rPr>
+            <w:rStyle w:val="Hyperlink"/>
+          </w:rPr>
+          <w:t>What are LLMs by IBM Technology.</w:t>
+        </w:r>
+      </w:hyperlink>
+    </w:p>
     <w:p>
       <w:r>
         <w:pict w14:anchorId="0B7FF768">
@@ -239,9 +253,43 @@
         </w:numPr>
       </w:pPr>
       <w:r>
+        <w:lastRenderedPageBreak/>
         <w:t>GitHub Copilot (for code)</w:t>
       </w:r>
     </w:p>
+    <w:p/>
+    <w:p>
+      <w:r>
+        <w:t xml:space="preserve">Reference: </w:t>
+      </w:r>
+      <w:hyperlink r:id="rId6" w:history="1">
+        <w:r>
+          <w:rPr>
+            <w:rStyle w:val="Hyperlink"/>
+          </w:rPr>
+          <w:t xml:space="preserve">What is Generative </w:t>
+        </w:r>
+        <w:r>
+          <w:rPr>
+            <w:rStyle w:val="Hyperlink"/>
+          </w:rPr>
+          <w:t>A</w:t>
+        </w:r>
+        <w:r>
+          <w:rPr>
+            <w:rStyle w:val="Hyperlink"/>
+          </w:rPr>
+          <w:t xml:space="preserve">i by </w:t>
+        </w:r>
+        <w:r>
+          <w:rPr>
+            <w:rStyle w:val="Hyperlink"/>
+          </w:rPr>
+          <w:t>The Royal Institution</w:t>
+        </w:r>
+      </w:hyperlink>
+    </w:p>
+    <w:p/>
     <w:p>
       <w:r>
         <w:pict w14:anchorId="4742F918">
@@ -265,7 +313,6 @@
           <w:sz w:val="28"/>
           <w:szCs w:val="28"/>
         </w:rPr>
-        <w:lastRenderedPageBreak/>
         <w:t>3. What is Agentic AI?</w:t>
       </w:r>
     </w:p>
@@ -370,6 +417,20 @@
       <w:r>
         <w:t>Devin AI (an AI software engineer)</w:t>
       </w:r>
+    </w:p>
+    <w:p/>
+    <w:p>
+      <w:r>
+        <w:t xml:space="preserve">Reference: </w:t>
+      </w:r>
+      <w:hyperlink r:id="rId7" w:history="1">
+        <w:r>
+          <w:rPr>
+            <w:rStyle w:val="Hyperlink"/>
+          </w:rPr>
+          <w:t>What us Agentic Ai? By IBM Technology</w:t>
+        </w:r>
+      </w:hyperlink>
     </w:p>
     <w:p>
       <w:r>
@@ -580,6 +641,7 @@
           </w:tcPr>
           <w:p>
             <w:r>
+              <w:lastRenderedPageBreak/>
               <w:t>Planning</w:t>
             </w:r>
           </w:p>
@@ -697,6 +759,32 @@
         </w:tc>
       </w:tr>
     </w:tbl>
+    <w:p/>
+    <w:p>
+      <w:pPr>
+        <w:rPr>
+          <w:sz w:val="22"/>
+          <w:szCs w:val="22"/>
+        </w:rPr>
+      </w:pPr>
+      <w:r>
+        <w:t xml:space="preserve">Reference: </w:t>
+      </w:r>
+      <w:hyperlink r:id="rId8" w:history="1">
+        <w:r>
+          <w:rPr>
+            <w:rStyle w:val="Hyperlink"/>
+          </w:rPr>
+          <w:t>Generative AI vs. Agentic AI</w:t>
+        </w:r>
+        <w:r>
+          <w:rPr>
+            <w:rStyle w:val="Hyperlink"/>
+          </w:rPr>
+          <w:t xml:space="preserve"> by IBM Technology</w:t>
+        </w:r>
+      </w:hyperlink>
+    </w:p>
     <w:p>
       <w:r>
         <w:pict w14:anchorId="0BD9FCFD">
@@ -730,7 +818,6 @@
           <w:sz w:val="28"/>
           <w:szCs w:val="28"/>
         </w:rPr>
-        <w:lastRenderedPageBreak/>
         <w:t>5. What is OpenAI's Agents SDK?</w:t>
       </w:r>
     </w:p>
@@ -822,6 +909,60 @@
       <w:r>
         <w:t>Supports tool and API integration for real-world tasks</w:t>
       </w:r>
+    </w:p>
+    <w:p/>
+    <w:p>
+      <w:r>
+        <w:t xml:space="preserve">Reference: </w:t>
+      </w:r>
+      <w:hyperlink r:id="rId9" w:history="1">
+        <w:r>
+          <w:rPr>
+            <w:rStyle w:val="Hyperlink"/>
+          </w:rPr>
+          <w:t xml:space="preserve">What is </w:t>
+        </w:r>
+        <w:proofErr w:type="spellStart"/>
+        <w:r>
+          <w:rPr>
+            <w:rStyle w:val="Hyperlink"/>
+          </w:rPr>
+          <w:t>OpenAi</w:t>
+        </w:r>
+        <w:proofErr w:type="spellEnd"/>
+        <w:r>
+          <w:rPr>
+            <w:rStyle w:val="Hyperlink"/>
+          </w:rPr>
+          <w:t xml:space="preserve"> Agents SDK? By </w:t>
+        </w:r>
+        <w:proofErr w:type="spellStart"/>
+        <w:r>
+          <w:rPr>
+            <w:rStyle w:val="Hyperlink"/>
+          </w:rPr>
+          <w:t>Pan</w:t>
+        </w:r>
+        <w:r>
+          <w:rPr>
+            <w:rStyle w:val="Hyperlink"/>
+          </w:rPr>
+          <w:t>a</w:t>
+        </w:r>
+        <w:r>
+          <w:rPr>
+            <w:rStyle w:val="Hyperlink"/>
+          </w:rPr>
+          <w:t>versity</w:t>
+        </w:r>
+        <w:proofErr w:type="spellEnd"/>
+        <w:r>
+          <w:rPr>
+            <w:rStyle w:val="Hyperlink"/>
+          </w:rPr>
+          <w:t xml:space="preserve"> Urdu</w:t>
+        </w:r>
+      </w:hyperlink>
     </w:p>
     <w:p>
       <w:r>
@@ -839,13 +980,24 @@
           <w:szCs w:val="32"/>
         </w:rPr>
       </w:pPr>
-      <w:r>
+    </w:p>
+    <w:p>
+      <w:pPr>
         <w:rPr>
           <w:b/>
           <w:bCs/>
           <w:sz w:val="32"/>
           <w:szCs w:val="32"/>
         </w:rPr>
+      </w:pPr>
+      <w:r>
+        <w:rPr>
+          <w:b/>
+          <w:bCs/>
+          <w:sz w:val="32"/>
+          <w:szCs w:val="32"/>
+        </w:rPr>
+        <w:lastRenderedPageBreak/>
         <w:t>02 – Practical Task</w:t>
       </w:r>
     </w:p>
@@ -867,7 +1019,7 @@
         </w:rPr>
         <w:t>"</w:t>
       </w:r>
-      <w:hyperlink r:id="rId5" w:history="1">
+      <w:hyperlink r:id="rId10" w:history="1">
         <w:r>
           <w:rPr>
             <w:rStyle w:val="Hyperlink"/>
@@ -897,7 +1049,7 @@
       <w:r>
         <w:t xml:space="preserve"> repository, up to the “</w:t>
       </w:r>
-      <w:hyperlink r:id="rId6" w:history="1">
+      <w:hyperlink r:id="rId11" w:history="1">
         <w:r>
           <w:rPr>
             <w:rStyle w:val="Hyperlink"/>
@@ -961,15 +1113,16 @@
         <w:t>You can check out my completed practical assignment here:</w:t>
       </w:r>
       <w:r>
-        <w:br/>
-      </w:r>
-      <w:r>
-        <w:rPr>
-          <w:b/>
-          <w:bCs/>
-        </w:rPr>
-        <w:t>[Insert your GitHub repo link]</w:t>
-      </w:r>
+        <w:t xml:space="preserve"> </w:t>
+      </w:r>
+      <w:hyperlink r:id="rId12" w:history="1">
+        <w:r>
+          <w:rPr>
+            <w:rStyle w:val="Hyperlink"/>
+          </w:rPr>
+          <w:t>Assignment 01 by Academic Excellence</w:t>
+        </w:r>
+      </w:hyperlink>
     </w:p>
     <w:p>
       <w:r>
@@ -1014,7 +1167,6 @@
           <w:sz w:val="28"/>
           <w:szCs w:val="28"/>
         </w:rPr>
-        <w:lastRenderedPageBreak/>
         <w:t>Conclusion</w:t>
       </w:r>
     </w:p>
@@ -1068,7 +1220,7 @@
       <w:r>
         <w:br/>
       </w:r>
-      <w:hyperlink r:id="rId7" w:history="1">
+      <w:hyperlink r:id="rId13" w:history="1">
         <w:r>
           <w:rPr>
             <w:rStyle w:val="Hyperlink"/>
@@ -1102,7 +1254,7 @@
       <w:r>
         <w:br/>
       </w:r>
-      <w:hyperlink r:id="rId8" w:history="1">
+      <w:hyperlink r:id="rId14" w:history="1">
         <w:r>
           <w:rPr>
             <w:rStyle w:val="Hyperlink"/>
@@ -1131,7 +1283,7 @@
       <w:r>
         <w:br/>
       </w:r>
-      <w:hyperlink r:id="rId9" w:history="1">
+      <w:hyperlink r:id="rId15" w:history="1">
         <w:r>
           <w:rPr>
             <w:rStyle w:val="Hyperlink"/>
@@ -1148,6 +1300,7 @@
         </w:numPr>
       </w:pPr>
       <w:r>
+        <w:lastRenderedPageBreak/>
         <w:t xml:space="preserve">ZDNet (2023). </w:t>
       </w:r>
       <w:r>
@@ -1176,7 +1329,7 @@
       <w:r>
         <w:br/>
       </w:r>
-      <w:hyperlink r:id="rId10" w:history="1">
+      <w:hyperlink r:id="rId16" w:history="1">
         <w:r>
           <w:rPr>
             <w:rStyle w:val="Hyperlink"/>
@@ -1195,6 +1348,32 @@
     <w:p>
       <w:r>
         <w:t>I've also written a detailed README in my repository with extra explanations and helpful tips about the practical steps I completed. It’s a great resource for anyone starting out with Agentic AI and the OpenAI Agents SDK.</w:t>
+      </w:r>
+      <w:r>
+        <w:t xml:space="preserve"> Here is the </w:t>
+      </w:r>
+      <w:hyperlink r:id="rId17" w:history="1">
+        <w:r>
+          <w:rPr>
+            <w:rStyle w:val="Hyperlink"/>
+          </w:rPr>
+          <w:t>Li</w:t>
+        </w:r>
+        <w:r>
+          <w:rPr>
+            <w:rStyle w:val="Hyperlink"/>
+          </w:rPr>
+          <w:t>n</w:t>
+        </w:r>
+        <w:r>
+          <w:rPr>
+            <w:rStyle w:val="Hyperlink"/>
+          </w:rPr>
+          <w:t>k</w:t>
+        </w:r>
+      </w:hyperlink>
+      <w:r>
+        <w:t>.</w:t>
       </w:r>
     </w:p>
     <w:p/>

</xml_diff>